<commit_message>
added html version of doc
</commit_message>
<xml_diff>
--- a/documents/publications/ELSeWeb-Demo-Script.docx
+++ b/documents/publications/ELSeWeb-Demo-Script.docx
@@ -96,10 +96,7 @@
     <w:p/>
     <w:p/>
     <w:p/>
-    <w:p>
-      <w:bookmarkStart w:id="0" w:name="_GoBack"/>
-      <w:bookmarkEnd w:id="0"/>
-    </w:p>
+    <w:p/>
     <w:p/>
     <w:p>
       <w:pPr>
@@ -264,7 +261,7 @@
         <w:pStyle w:val="Heading2"/>
         <w:numPr>
           <w:ilvl w:val="1"/>
-          <w:numId w:val="11"/>
+          <w:numId w:val="18"/>
         </w:numPr>
       </w:pPr>
       <w:r>
@@ -276,6 +273,8 @@
       <w:r>
         <w:rPr>
           <w:rStyle w:val="Heading2Char"/>
+          <w:b/>
+          <w:bCs/>
         </w:rPr>
         <w:t>Data</w:t>
       </w:r>
@@ -419,22 +418,14 @@
     </w:p>
     <w:p>
       <w:pPr>
-        <w:pStyle w:val="Heading3"/>
-      </w:pPr>
-    </w:p>
-    <w:p>
-      <w:pPr>
         <w:pStyle w:val="Heading2"/>
         <w:numPr>
           <w:ilvl w:val="1"/>
-          <w:numId w:val="11"/>
-        </w:numPr>
-      </w:pPr>
-      <w:r>
-        <w:t>Experiment Example: PRISM</w:t>
-      </w:r>
-      <w:r>
-        <w:t xml:space="preserve"> Data</w:t>
+          <w:numId w:val="18"/>
+        </w:numPr>
+      </w:pPr>
+      <w:r>
+        <w:t>Experiment Example: PRISM Data</w:t>
       </w:r>
     </w:p>
     <w:p>
@@ -584,7 +575,7 @@
         <w:pStyle w:val="Heading2"/>
         <w:numPr>
           <w:ilvl w:val="1"/>
-          <w:numId w:val="11"/>
+          <w:numId w:val="18"/>
         </w:numPr>
       </w:pPr>
       <w:r>
@@ -679,13 +670,7 @@
         <w:t>Scenario Layers:</w:t>
       </w:r>
       <w:r>
-        <w:t xml:space="preserve"> </w:t>
-      </w:r>
-      <w:r>
-        <w:t xml:space="preserve">any data that is sourced from MODIS and falls within a certain region (e.g., </w:t>
-      </w:r>
-      <w:r>
-        <w:t>(</w:t>
+        <w:t xml:space="preserve"> any data that is sourced from MODIS and falls within a certain region (e.g., (</w:t>
       </w:r>
       <w:proofErr w:type="spellStart"/>
       <w:r>
@@ -701,13 +686,7 @@
       </w:r>
       <w:proofErr w:type="spellEnd"/>
       <w:r>
-        <w:t>[&gt;= -108])</w:t>
-      </w:r>
-      <w:r>
-        <w:t xml:space="preserve"> </w:t>
-      </w:r>
-      <w:r>
-        <w:t>and (</w:t>
+        <w:t>[&gt;= -108]) and (</w:t>
       </w:r>
       <w:proofErr w:type="spellStart"/>
       <w:r>
@@ -723,13 +702,7 @@
       </w:r>
       <w:proofErr w:type="spellEnd"/>
       <w:r>
-        <w:t>[&gt;= 34])</w:t>
-      </w:r>
-      <w:r>
-        <w:t xml:space="preserve"> </w:t>
-      </w:r>
-      <w:r>
-        <w:t>and (</w:t>
+        <w:t>[&gt;= 34]) and (</w:t>
       </w:r>
       <w:proofErr w:type="spellStart"/>
       <w:r>
@@ -745,13 +718,7 @@
       </w:r>
       <w:proofErr w:type="spellEnd"/>
       <w:r>
-        <w:t>[&lt;= -104])</w:t>
-      </w:r>
-      <w:r>
-        <w:t xml:space="preserve"> </w:t>
-      </w:r>
-      <w:r>
-        <w:t>and (</w:t>
+        <w:t>[&lt;= -104]) and (</w:t>
       </w:r>
       <w:proofErr w:type="spellStart"/>
       <w:r>
@@ -814,7 +781,7 @@
         <w:pStyle w:val="Heading2"/>
         <w:numPr>
           <w:ilvl w:val="1"/>
-          <w:numId w:val="11"/>
+          <w:numId w:val="18"/>
         </w:numPr>
       </w:pPr>
       <w:r>
@@ -917,10 +884,7 @@
         <w:t>Scenario Layers:</w:t>
       </w:r>
       <w:r>
-        <w:t xml:space="preserve"> </w:t>
-      </w:r>
-      <w:r>
-        <w:t xml:space="preserve">any data that is of type </w:t>
+        <w:t xml:space="preserve"> any data that is of type </w:t>
       </w:r>
       <w:proofErr w:type="spellStart"/>
       <w:r>
@@ -978,7 +942,7 @@
         <w:pStyle w:val="Heading1"/>
         <w:numPr>
           <w:ilvl w:val="0"/>
-          <w:numId w:val="11"/>
+          <w:numId w:val="17"/>
         </w:numPr>
       </w:pPr>
       <w:r>
@@ -1120,6 +1084,168 @@
       <w:r>
         <w:t>link</w:t>
       </w:r>
+    </w:p>
+    <w:p/>
+    <w:p>
+      <w:pPr>
+        <w:pStyle w:val="Heading1"/>
+        <w:numPr>
+          <w:ilvl w:val="0"/>
+          <w:numId w:val="17"/>
+        </w:numPr>
+      </w:pPr>
+      <w:r>
+        <w:lastRenderedPageBreak/>
+        <w:t>Automated Composition</w:t>
+      </w:r>
+    </w:p>
+    <w:p>
+      <w:r>
+        <w:t xml:space="preserve">The path from EDAC data to </w:t>
+      </w:r>
+      <w:proofErr w:type="spellStart"/>
+      <w:r>
+        <w:t>Lifemapper</w:t>
+      </w:r>
+      <w:proofErr w:type="spellEnd"/>
+      <w:r>
+        <w:t xml:space="preserve"> is not direct and requires some intermediate transformations of EDAC data before it can be consumed by </w:t>
+      </w:r>
+      <w:proofErr w:type="spellStart"/>
+      <w:r>
+        <w:t>Lifemapper</w:t>
+      </w:r>
+      <w:proofErr w:type="spellEnd"/>
+      <w:r>
+        <w:t>.</w:t>
+      </w:r>
+    </w:p>
+    <w:p>
+      <w:r>
+        <w:t>EDAC WCS data properties:</w:t>
+      </w:r>
+    </w:p>
+    <w:p>
+      <w:pPr>
+        <w:pStyle w:val="ListParagraph"/>
+        <w:numPr>
+          <w:ilvl w:val="0"/>
+          <w:numId w:val="19"/>
+        </w:numPr>
+      </w:pPr>
+      <w:r>
+        <w:t>WCS Data encoded as MIME Multipart Message</w:t>
+      </w:r>
+    </w:p>
+    <w:p>
+      <w:pPr>
+        <w:pStyle w:val="ListParagraph"/>
+        <w:numPr>
+          <w:ilvl w:val="0"/>
+          <w:numId w:val="19"/>
+        </w:numPr>
+      </w:pPr>
+      <w:r>
+        <w:t>XML Metadata + TIFF payload</w:t>
+      </w:r>
+    </w:p>
+    <w:p>
+      <w:pPr>
+        <w:pStyle w:val="ListParagraph"/>
+        <w:numPr>
+          <w:ilvl w:val="0"/>
+          <w:numId w:val="19"/>
+        </w:numPr>
+      </w:pPr>
+      <w:r>
+        <w:t>Binary data</w:t>
+      </w:r>
+    </w:p>
+    <w:p>
+      <w:proofErr w:type="spellStart"/>
+      <w:r>
+        <w:t>Lifemapper</w:t>
+      </w:r>
+      <w:proofErr w:type="spellEnd"/>
+      <w:r>
+        <w:t xml:space="preserve"> scenario data requirements:</w:t>
+      </w:r>
+    </w:p>
+    <w:p>
+      <w:pPr>
+        <w:pStyle w:val="ListParagraph"/>
+        <w:numPr>
+          <w:ilvl w:val="0"/>
+          <w:numId w:val="20"/>
+        </w:numPr>
+      </w:pPr>
+      <w:r>
+        <w:t>TIFF data passed by reference or value</w:t>
+      </w:r>
+    </w:p>
+    <w:p>
+      <w:r>
+        <w:t>Implications:</w:t>
+      </w:r>
+    </w:p>
+    <w:p>
+      <w:pPr>
+        <w:pStyle w:val="ListParagraph"/>
+        <w:numPr>
+          <w:ilvl w:val="0"/>
+          <w:numId w:val="20"/>
+        </w:numPr>
+      </w:pPr>
+      <w:r>
+        <w:t>EDAC WCS data must be passed through a service that first extracts the WCS response TIFF payload</w:t>
+      </w:r>
+    </w:p>
+    <w:p>
+      <w:pPr>
+        <w:pStyle w:val="ListParagraph"/>
+        <w:numPr>
+          <w:ilvl w:val="0"/>
+          <w:numId w:val="20"/>
+        </w:numPr>
+      </w:pPr>
+      <w:r>
+        <w:t xml:space="preserve">Based on the </w:t>
+      </w:r>
+      <w:proofErr w:type="spellStart"/>
+      <w:r>
+        <w:t>Lifemapper</w:t>
+      </w:r>
+      <w:proofErr w:type="spellEnd"/>
+      <w:r>
+        <w:t xml:space="preserve"> serv</w:t>
+      </w:r>
+      <w:r>
+        <w:t>ice ingestion requirements (</w:t>
+      </w:r>
+      <w:hyperlink r:id="rId17" w:history="1">
+        <w:r>
+          <w:rPr>
+            <w:rStyle w:val="Hyperlink"/>
+          </w:rPr>
+          <w:t>https://raw.github.com/nicholasdelrio/ELSeWeb/master/documents/semantic-web/rdf/ontology/lifemapper-v2.owl</w:t>
+        </w:r>
+      </w:hyperlink>
+      <w:r>
+        <w:t>)</w:t>
+      </w:r>
+      <w:r>
+        <w:t xml:space="preserve">, </w:t>
+      </w:r>
+      <w:proofErr w:type="spellStart"/>
+      <w:r>
+        <w:t>cardioSHARE</w:t>
+      </w:r>
+      <w:proofErr w:type="spellEnd"/>
+      <w:r>
+        <w:t xml:space="preserve"> automatically injects a payload extractor service between the EDAC data provider services and Lifemapper</w:t>
+      </w:r>
+      <w:bookmarkStart w:id="0" w:name="_GoBack"/>
+      <w:bookmarkEnd w:id="0"/>
     </w:p>
     <w:sectPr>
       <w:pgSz w:w="12240" w:h="15840"/>
@@ -1433,6 +1559,240 @@
     </w:lvl>
   </w:abstractNum>
   <w:abstractNum w:abstractNumId="3">
+    <w:nsid w:val="0AC73244"/>
+    <w:multiLevelType w:val="multilevel"/>
+    <w:tmpl w:val="7110E82A"/>
+    <w:lvl w:ilvl="0">
+      <w:start w:val="4"/>
+      <w:numFmt w:val="decimal"/>
+      <w:lvlText w:val="%1."/>
+      <w:lvlJc w:val="left"/>
+      <w:pPr>
+        <w:ind w:left="360" w:hanging="360"/>
+      </w:pPr>
+      <w:rPr>
+        <w:rFonts w:hint="default"/>
+      </w:rPr>
+    </w:lvl>
+    <w:lvl w:ilvl="1">
+      <w:start w:val="1"/>
+      <w:numFmt w:val="decimal"/>
+      <w:isLgl/>
+      <w:lvlText w:val="%1.%2."/>
+      <w:lvlJc w:val="left"/>
+      <w:pPr>
+        <w:ind w:left="720" w:hanging="720"/>
+      </w:pPr>
+      <w:rPr>
+        <w:rFonts w:hint="default"/>
+      </w:rPr>
+    </w:lvl>
+    <w:lvl w:ilvl="2">
+      <w:start w:val="1"/>
+      <w:numFmt w:val="decimal"/>
+      <w:isLgl/>
+      <w:lvlText w:val="%1.%2.%3."/>
+      <w:lvlJc w:val="left"/>
+      <w:pPr>
+        <w:ind w:left="720" w:hanging="720"/>
+      </w:pPr>
+      <w:rPr>
+        <w:rFonts w:hint="default"/>
+      </w:rPr>
+    </w:lvl>
+    <w:lvl w:ilvl="3">
+      <w:start w:val="1"/>
+      <w:numFmt w:val="decimal"/>
+      <w:isLgl/>
+      <w:lvlText w:val="%1.%2.%3.%4."/>
+      <w:lvlJc w:val="left"/>
+      <w:pPr>
+        <w:ind w:left="1080" w:hanging="1080"/>
+      </w:pPr>
+      <w:rPr>
+        <w:rFonts w:hint="default"/>
+      </w:rPr>
+    </w:lvl>
+    <w:lvl w:ilvl="4">
+      <w:start w:val="1"/>
+      <w:numFmt w:val="decimal"/>
+      <w:isLgl/>
+      <w:lvlText w:val="%1.%2.%3.%4.%5."/>
+      <w:lvlJc w:val="left"/>
+      <w:pPr>
+        <w:ind w:left="1440" w:hanging="1440"/>
+      </w:pPr>
+      <w:rPr>
+        <w:rFonts w:hint="default"/>
+      </w:rPr>
+    </w:lvl>
+    <w:lvl w:ilvl="5">
+      <w:start w:val="1"/>
+      <w:numFmt w:val="decimal"/>
+      <w:isLgl/>
+      <w:lvlText w:val="%1.%2.%3.%4.%5.%6."/>
+      <w:lvlJc w:val="left"/>
+      <w:pPr>
+        <w:ind w:left="1440" w:hanging="1440"/>
+      </w:pPr>
+      <w:rPr>
+        <w:rFonts w:hint="default"/>
+      </w:rPr>
+    </w:lvl>
+    <w:lvl w:ilvl="6">
+      <w:start w:val="1"/>
+      <w:numFmt w:val="decimal"/>
+      <w:isLgl/>
+      <w:lvlText w:val="%1.%2.%3.%4.%5.%6.%7."/>
+      <w:lvlJc w:val="left"/>
+      <w:pPr>
+        <w:ind w:left="1800" w:hanging="1800"/>
+      </w:pPr>
+      <w:rPr>
+        <w:rFonts w:hint="default"/>
+      </w:rPr>
+    </w:lvl>
+    <w:lvl w:ilvl="7">
+      <w:start w:val="1"/>
+      <w:numFmt w:val="decimal"/>
+      <w:isLgl/>
+      <w:lvlText w:val="%1.%2.%3.%4.%5.%6.%7.%8."/>
+      <w:lvlJc w:val="left"/>
+      <w:pPr>
+        <w:ind w:left="1800" w:hanging="1800"/>
+      </w:pPr>
+      <w:rPr>
+        <w:rFonts w:hint="default"/>
+      </w:rPr>
+    </w:lvl>
+    <w:lvl w:ilvl="8">
+      <w:start w:val="1"/>
+      <w:numFmt w:val="decimal"/>
+      <w:isLgl/>
+      <w:lvlText w:val="%1.%2.%3.%4.%5.%6.%7.%8.%9."/>
+      <w:lvlJc w:val="left"/>
+      <w:pPr>
+        <w:ind w:left="2160" w:hanging="2160"/>
+      </w:pPr>
+      <w:rPr>
+        <w:rFonts w:hint="default"/>
+      </w:rPr>
+    </w:lvl>
+  </w:abstractNum>
+  <w:abstractNum w:abstractNumId="4">
+    <w:nsid w:val="0BE450E6"/>
+    <w:multiLevelType w:val="multilevel"/>
+    <w:tmpl w:val="493A9862"/>
+    <w:lvl w:ilvl="0">
+      <w:start w:val="4"/>
+      <w:numFmt w:val="decimal"/>
+      <w:lvlText w:val="%1"/>
+      <w:lvlJc w:val="left"/>
+      <w:pPr>
+        <w:ind w:left="360" w:hanging="360"/>
+      </w:pPr>
+      <w:rPr>
+        <w:rFonts w:hint="default"/>
+      </w:rPr>
+    </w:lvl>
+    <w:lvl w:ilvl="1">
+      <w:start w:val="2"/>
+      <w:numFmt w:val="decimal"/>
+      <w:lvlText w:val="%1.%2"/>
+      <w:lvlJc w:val="left"/>
+      <w:pPr>
+        <w:ind w:left="360" w:hanging="360"/>
+      </w:pPr>
+      <w:rPr>
+        <w:rFonts w:hint="default"/>
+      </w:rPr>
+    </w:lvl>
+    <w:lvl w:ilvl="2">
+      <w:start w:val="1"/>
+      <w:numFmt w:val="decimal"/>
+      <w:lvlText w:val="%1.%2.%3"/>
+      <w:lvlJc w:val="left"/>
+      <w:pPr>
+        <w:ind w:left="720" w:hanging="720"/>
+      </w:pPr>
+      <w:rPr>
+        <w:rFonts w:hint="default"/>
+      </w:rPr>
+    </w:lvl>
+    <w:lvl w:ilvl="3">
+      <w:start w:val="1"/>
+      <w:numFmt w:val="decimal"/>
+      <w:lvlText w:val="%1.%2.%3.%4"/>
+      <w:lvlJc w:val="left"/>
+      <w:pPr>
+        <w:ind w:left="720" w:hanging="720"/>
+      </w:pPr>
+      <w:rPr>
+        <w:rFonts w:hint="default"/>
+      </w:rPr>
+    </w:lvl>
+    <w:lvl w:ilvl="4">
+      <w:start w:val="1"/>
+      <w:numFmt w:val="decimal"/>
+      <w:lvlText w:val="%1.%2.%3.%4.%5"/>
+      <w:lvlJc w:val="left"/>
+      <w:pPr>
+        <w:ind w:left="1080" w:hanging="1080"/>
+      </w:pPr>
+      <w:rPr>
+        <w:rFonts w:hint="default"/>
+      </w:rPr>
+    </w:lvl>
+    <w:lvl w:ilvl="5">
+      <w:start w:val="1"/>
+      <w:numFmt w:val="decimal"/>
+      <w:lvlText w:val="%1.%2.%3.%4.%5.%6"/>
+      <w:lvlJc w:val="left"/>
+      <w:pPr>
+        <w:ind w:left="1080" w:hanging="1080"/>
+      </w:pPr>
+      <w:rPr>
+        <w:rFonts w:hint="default"/>
+      </w:rPr>
+    </w:lvl>
+    <w:lvl w:ilvl="6">
+      <w:start w:val="1"/>
+      <w:numFmt w:val="decimal"/>
+      <w:lvlText w:val="%1.%2.%3.%4.%5.%6.%7"/>
+      <w:lvlJc w:val="left"/>
+      <w:pPr>
+        <w:ind w:left="1440" w:hanging="1440"/>
+      </w:pPr>
+      <w:rPr>
+        <w:rFonts w:hint="default"/>
+      </w:rPr>
+    </w:lvl>
+    <w:lvl w:ilvl="7">
+      <w:start w:val="1"/>
+      <w:numFmt w:val="decimal"/>
+      <w:lvlText w:val="%1.%2.%3.%4.%5.%6.%7.%8"/>
+      <w:lvlJc w:val="left"/>
+      <w:pPr>
+        <w:ind w:left="1800" w:hanging="1800"/>
+      </w:pPr>
+      <w:rPr>
+        <w:rFonts w:hint="default"/>
+      </w:rPr>
+    </w:lvl>
+    <w:lvl w:ilvl="8">
+      <w:start w:val="1"/>
+      <w:numFmt w:val="decimal"/>
+      <w:lvlText w:val="%1.%2.%3.%4.%5.%6.%7.%8.%9"/>
+      <w:lvlJc w:val="left"/>
+      <w:pPr>
+        <w:ind w:left="1800" w:hanging="1800"/>
+      </w:pPr>
+      <w:rPr>
+        <w:rFonts w:hint="default"/>
+      </w:rPr>
+    </w:lvl>
+  </w:abstractNum>
+  <w:abstractNum w:abstractNumId="5">
     <w:nsid w:val="1EE20473"/>
     <w:multiLevelType w:val="hybridMultilevel"/>
     <w:tmpl w:val="B0C4D7BE"/>
@@ -1545,7 +1905,354 @@
       </w:rPr>
     </w:lvl>
   </w:abstractNum>
-  <w:abstractNum w:abstractNumId="4">
+  <w:abstractNum w:abstractNumId="6">
+    <w:nsid w:val="2FC3130C"/>
+    <w:multiLevelType w:val="multilevel"/>
+    <w:tmpl w:val="DACE8930"/>
+    <w:lvl w:ilvl="0">
+      <w:start w:val="4"/>
+      <w:numFmt w:val="decimal"/>
+      <w:lvlText w:val="%1."/>
+      <w:lvlJc w:val="left"/>
+      <w:pPr>
+        <w:ind w:left="360" w:hanging="360"/>
+      </w:pPr>
+      <w:rPr>
+        <w:rFonts w:hint="default"/>
+      </w:rPr>
+    </w:lvl>
+    <w:lvl w:ilvl="1">
+      <w:start w:val="1"/>
+      <w:numFmt w:val="decimal"/>
+      <w:isLgl/>
+      <w:lvlText w:val="%1.%2."/>
+      <w:lvlJc w:val="left"/>
+      <w:pPr>
+        <w:ind w:left="720" w:hanging="720"/>
+      </w:pPr>
+      <w:rPr>
+        <w:rFonts w:hint="default"/>
+      </w:rPr>
+    </w:lvl>
+    <w:lvl w:ilvl="2">
+      <w:start w:val="1"/>
+      <w:numFmt w:val="decimal"/>
+      <w:isLgl/>
+      <w:lvlText w:val="%1.%2.%3."/>
+      <w:lvlJc w:val="left"/>
+      <w:pPr>
+        <w:ind w:left="720" w:hanging="720"/>
+      </w:pPr>
+      <w:rPr>
+        <w:rFonts w:hint="default"/>
+      </w:rPr>
+    </w:lvl>
+    <w:lvl w:ilvl="3">
+      <w:start w:val="1"/>
+      <w:numFmt w:val="decimal"/>
+      <w:isLgl/>
+      <w:lvlText w:val="%1.%2.%3.%4."/>
+      <w:lvlJc w:val="left"/>
+      <w:pPr>
+        <w:ind w:left="1080" w:hanging="1080"/>
+      </w:pPr>
+      <w:rPr>
+        <w:rFonts w:hint="default"/>
+      </w:rPr>
+    </w:lvl>
+    <w:lvl w:ilvl="4">
+      <w:start w:val="1"/>
+      <w:numFmt w:val="decimal"/>
+      <w:isLgl/>
+      <w:lvlText w:val="%1.%2.%3.%4.%5."/>
+      <w:lvlJc w:val="left"/>
+      <w:pPr>
+        <w:ind w:left="1440" w:hanging="1440"/>
+      </w:pPr>
+      <w:rPr>
+        <w:rFonts w:hint="default"/>
+      </w:rPr>
+    </w:lvl>
+    <w:lvl w:ilvl="5">
+      <w:start w:val="1"/>
+      <w:numFmt w:val="decimal"/>
+      <w:isLgl/>
+      <w:lvlText w:val="%1.%2.%3.%4.%5.%6."/>
+      <w:lvlJc w:val="left"/>
+      <w:pPr>
+        <w:ind w:left="1440" w:hanging="1440"/>
+      </w:pPr>
+      <w:rPr>
+        <w:rFonts w:hint="default"/>
+      </w:rPr>
+    </w:lvl>
+    <w:lvl w:ilvl="6">
+      <w:start w:val="1"/>
+      <w:numFmt w:val="decimal"/>
+      <w:isLgl/>
+      <w:lvlText w:val="%1.%2.%3.%4.%5.%6.%7."/>
+      <w:lvlJc w:val="left"/>
+      <w:pPr>
+        <w:ind w:left="1800" w:hanging="1800"/>
+      </w:pPr>
+      <w:rPr>
+        <w:rFonts w:hint="default"/>
+      </w:rPr>
+    </w:lvl>
+    <w:lvl w:ilvl="7">
+      <w:start w:val="1"/>
+      <w:numFmt w:val="decimal"/>
+      <w:isLgl/>
+      <w:lvlText w:val="%1.%2.%3.%4.%5.%6.%7.%8."/>
+      <w:lvlJc w:val="left"/>
+      <w:pPr>
+        <w:ind w:left="1800" w:hanging="1800"/>
+      </w:pPr>
+      <w:rPr>
+        <w:rFonts w:hint="default"/>
+      </w:rPr>
+    </w:lvl>
+    <w:lvl w:ilvl="8">
+      <w:start w:val="1"/>
+      <w:numFmt w:val="decimal"/>
+      <w:isLgl/>
+      <w:lvlText w:val="%1.%2.%3.%4.%5.%6.%7.%8.%9."/>
+      <w:lvlJc w:val="left"/>
+      <w:pPr>
+        <w:ind w:left="2160" w:hanging="2160"/>
+      </w:pPr>
+      <w:rPr>
+        <w:rFonts w:hint="default"/>
+      </w:rPr>
+    </w:lvl>
+  </w:abstractNum>
+  <w:abstractNum w:abstractNumId="7">
+    <w:nsid w:val="3B380FB4"/>
+    <w:multiLevelType w:val="multilevel"/>
+    <w:tmpl w:val="51965164"/>
+    <w:lvl w:ilvl="0">
+      <w:start w:val="4"/>
+      <w:numFmt w:val="decimal"/>
+      <w:lvlText w:val="%1"/>
+      <w:lvlJc w:val="left"/>
+      <w:pPr>
+        <w:ind w:left="360" w:hanging="360"/>
+      </w:pPr>
+      <w:rPr>
+        <w:rFonts w:hint="default"/>
+      </w:rPr>
+    </w:lvl>
+    <w:lvl w:ilvl="1">
+      <w:start w:val="1"/>
+      <w:numFmt w:val="decimal"/>
+      <w:lvlText w:val="%1.%2"/>
+      <w:lvlJc w:val="left"/>
+      <w:pPr>
+        <w:ind w:left="360" w:hanging="360"/>
+      </w:pPr>
+      <w:rPr>
+        <w:rFonts w:hint="default"/>
+      </w:rPr>
+    </w:lvl>
+    <w:lvl w:ilvl="2">
+      <w:start w:val="1"/>
+      <w:numFmt w:val="decimal"/>
+      <w:lvlText w:val="%1.%2.%3"/>
+      <w:lvlJc w:val="left"/>
+      <w:pPr>
+        <w:ind w:left="720" w:hanging="720"/>
+      </w:pPr>
+      <w:rPr>
+        <w:rFonts w:hint="default"/>
+      </w:rPr>
+    </w:lvl>
+    <w:lvl w:ilvl="3">
+      <w:start w:val="1"/>
+      <w:numFmt w:val="decimal"/>
+      <w:lvlText w:val="%1.%2.%3.%4"/>
+      <w:lvlJc w:val="left"/>
+      <w:pPr>
+        <w:ind w:left="720" w:hanging="720"/>
+      </w:pPr>
+      <w:rPr>
+        <w:rFonts w:hint="default"/>
+      </w:rPr>
+    </w:lvl>
+    <w:lvl w:ilvl="4">
+      <w:start w:val="1"/>
+      <w:numFmt w:val="decimal"/>
+      <w:lvlText w:val="%1.%2.%3.%4.%5"/>
+      <w:lvlJc w:val="left"/>
+      <w:pPr>
+        <w:ind w:left="1080" w:hanging="1080"/>
+      </w:pPr>
+      <w:rPr>
+        <w:rFonts w:hint="default"/>
+      </w:rPr>
+    </w:lvl>
+    <w:lvl w:ilvl="5">
+      <w:start w:val="1"/>
+      <w:numFmt w:val="decimal"/>
+      <w:lvlText w:val="%1.%2.%3.%4.%5.%6"/>
+      <w:lvlJc w:val="left"/>
+      <w:pPr>
+        <w:ind w:left="1080" w:hanging="1080"/>
+      </w:pPr>
+      <w:rPr>
+        <w:rFonts w:hint="default"/>
+      </w:rPr>
+    </w:lvl>
+    <w:lvl w:ilvl="6">
+      <w:start w:val="1"/>
+      <w:numFmt w:val="decimal"/>
+      <w:lvlText w:val="%1.%2.%3.%4.%5.%6.%7"/>
+      <w:lvlJc w:val="left"/>
+      <w:pPr>
+        <w:ind w:left="1440" w:hanging="1440"/>
+      </w:pPr>
+      <w:rPr>
+        <w:rFonts w:hint="default"/>
+      </w:rPr>
+    </w:lvl>
+    <w:lvl w:ilvl="7">
+      <w:start w:val="1"/>
+      <w:numFmt w:val="decimal"/>
+      <w:lvlText w:val="%1.%2.%3.%4.%5.%6.%7.%8"/>
+      <w:lvlJc w:val="left"/>
+      <w:pPr>
+        <w:ind w:left="1800" w:hanging="1800"/>
+      </w:pPr>
+      <w:rPr>
+        <w:rFonts w:hint="default"/>
+      </w:rPr>
+    </w:lvl>
+    <w:lvl w:ilvl="8">
+      <w:start w:val="1"/>
+      <w:numFmt w:val="decimal"/>
+      <w:lvlText w:val="%1.%2.%3.%4.%5.%6.%7.%8.%9"/>
+      <w:lvlJc w:val="left"/>
+      <w:pPr>
+        <w:ind w:left="1800" w:hanging="1800"/>
+      </w:pPr>
+      <w:rPr>
+        <w:rFonts w:hint="default"/>
+      </w:rPr>
+    </w:lvl>
+  </w:abstractNum>
+  <w:abstractNum w:abstractNumId="8">
+    <w:nsid w:val="3C217906"/>
+    <w:multiLevelType w:val="multilevel"/>
+    <w:tmpl w:val="493A9862"/>
+    <w:lvl w:ilvl="0">
+      <w:start w:val="4"/>
+      <w:numFmt w:val="decimal"/>
+      <w:lvlText w:val="%1"/>
+      <w:lvlJc w:val="left"/>
+      <w:pPr>
+        <w:ind w:left="360" w:hanging="360"/>
+      </w:pPr>
+      <w:rPr>
+        <w:rFonts w:hint="default"/>
+      </w:rPr>
+    </w:lvl>
+    <w:lvl w:ilvl="1">
+      <w:start w:val="2"/>
+      <w:numFmt w:val="decimal"/>
+      <w:lvlText w:val="%1.%2"/>
+      <w:lvlJc w:val="left"/>
+      <w:pPr>
+        <w:ind w:left="360" w:hanging="360"/>
+      </w:pPr>
+      <w:rPr>
+        <w:rFonts w:hint="default"/>
+      </w:rPr>
+    </w:lvl>
+    <w:lvl w:ilvl="2">
+      <w:start w:val="1"/>
+      <w:numFmt w:val="decimal"/>
+      <w:lvlText w:val="%1.%2.%3"/>
+      <w:lvlJc w:val="left"/>
+      <w:pPr>
+        <w:ind w:left="720" w:hanging="720"/>
+      </w:pPr>
+      <w:rPr>
+        <w:rFonts w:hint="default"/>
+      </w:rPr>
+    </w:lvl>
+    <w:lvl w:ilvl="3">
+      <w:start w:val="1"/>
+      <w:numFmt w:val="decimal"/>
+      <w:lvlText w:val="%1.%2.%3.%4"/>
+      <w:lvlJc w:val="left"/>
+      <w:pPr>
+        <w:ind w:left="720" w:hanging="720"/>
+      </w:pPr>
+      <w:rPr>
+        <w:rFonts w:hint="default"/>
+      </w:rPr>
+    </w:lvl>
+    <w:lvl w:ilvl="4">
+      <w:start w:val="1"/>
+      <w:numFmt w:val="decimal"/>
+      <w:lvlText w:val="%1.%2.%3.%4.%5"/>
+      <w:lvlJc w:val="left"/>
+      <w:pPr>
+        <w:ind w:left="1080" w:hanging="1080"/>
+      </w:pPr>
+      <w:rPr>
+        <w:rFonts w:hint="default"/>
+      </w:rPr>
+    </w:lvl>
+    <w:lvl w:ilvl="5">
+      <w:start w:val="1"/>
+      <w:numFmt w:val="decimal"/>
+      <w:lvlText w:val="%1.%2.%3.%4.%5.%6"/>
+      <w:lvlJc w:val="left"/>
+      <w:pPr>
+        <w:ind w:left="1080" w:hanging="1080"/>
+      </w:pPr>
+      <w:rPr>
+        <w:rFonts w:hint="default"/>
+      </w:rPr>
+    </w:lvl>
+    <w:lvl w:ilvl="6">
+      <w:start w:val="1"/>
+      <w:numFmt w:val="decimal"/>
+      <w:lvlText w:val="%1.%2.%3.%4.%5.%6.%7"/>
+      <w:lvlJc w:val="left"/>
+      <w:pPr>
+        <w:ind w:left="1440" w:hanging="1440"/>
+      </w:pPr>
+      <w:rPr>
+        <w:rFonts w:hint="default"/>
+      </w:rPr>
+    </w:lvl>
+    <w:lvl w:ilvl="7">
+      <w:start w:val="1"/>
+      <w:numFmt w:val="decimal"/>
+      <w:lvlText w:val="%1.%2.%3.%4.%5.%6.%7.%8"/>
+      <w:lvlJc w:val="left"/>
+      <w:pPr>
+        <w:ind w:left="1800" w:hanging="1800"/>
+      </w:pPr>
+      <w:rPr>
+        <w:rFonts w:hint="default"/>
+      </w:rPr>
+    </w:lvl>
+    <w:lvl w:ilvl="8">
+      <w:start w:val="1"/>
+      <w:numFmt w:val="decimal"/>
+      <w:lvlText w:val="%1.%2.%3.%4.%5.%6.%7.%8.%9"/>
+      <w:lvlJc w:val="left"/>
+      <w:pPr>
+        <w:ind w:left="1800" w:hanging="1800"/>
+      </w:pPr>
+      <w:rPr>
+        <w:rFonts w:hint="default"/>
+      </w:rPr>
+    </w:lvl>
+  </w:abstractNum>
+  <w:abstractNum w:abstractNumId="9">
     <w:nsid w:val="3CEA2D75"/>
     <w:multiLevelType w:val="multilevel"/>
     <w:tmpl w:val="397CC7C6"/>
@@ -1658,7 +2365,7 @@
       </w:rPr>
     </w:lvl>
   </w:abstractNum>
-  <w:abstractNum w:abstractNumId="5">
+  <w:abstractNum w:abstractNumId="10">
     <w:nsid w:val="3EEC22B7"/>
     <w:multiLevelType w:val="hybridMultilevel"/>
     <w:tmpl w:val="F7F4E8C6"/>
@@ -1744,7 +2451,7 @@
       </w:pPr>
     </w:lvl>
   </w:abstractNum>
-  <w:abstractNum w:abstractNumId="6">
+  <w:abstractNum w:abstractNumId="11">
     <w:nsid w:val="42893197"/>
     <w:multiLevelType w:val="hybridMultilevel"/>
     <w:tmpl w:val="E4B811C8"/>
@@ -1833,7 +2540,7 @@
       </w:pPr>
     </w:lvl>
   </w:abstractNum>
-  <w:abstractNum w:abstractNumId="7">
+  <w:abstractNum w:abstractNumId="12">
     <w:nsid w:val="46585697"/>
     <w:multiLevelType w:val="hybridMultilevel"/>
     <w:tmpl w:val="37C4A74A"/>
@@ -1946,7 +2653,7 @@
       </w:rPr>
     </w:lvl>
   </w:abstractNum>
-  <w:abstractNum w:abstractNumId="8">
+  <w:abstractNum w:abstractNumId="13">
     <w:nsid w:val="490D4E02"/>
     <w:multiLevelType w:val="hybridMultilevel"/>
     <w:tmpl w:val="EE304096"/>
@@ -2059,7 +2766,120 @@
       </w:rPr>
     </w:lvl>
   </w:abstractNum>
-  <w:abstractNum w:abstractNumId="9">
+  <w:abstractNum w:abstractNumId="14">
+    <w:nsid w:val="4A920234"/>
+    <w:multiLevelType w:val="multilevel"/>
+    <w:tmpl w:val="5F3050B6"/>
+    <w:lvl w:ilvl="0">
+      <w:start w:val="4"/>
+      <w:numFmt w:val="decimal"/>
+      <w:lvlText w:val="%1"/>
+      <w:lvlJc w:val="left"/>
+      <w:pPr>
+        <w:ind w:left="360" w:hanging="360"/>
+      </w:pPr>
+      <w:rPr>
+        <w:rFonts w:hint="default"/>
+      </w:rPr>
+    </w:lvl>
+    <w:lvl w:ilvl="1">
+      <w:start w:val="2"/>
+      <w:numFmt w:val="decimal"/>
+      <w:lvlText w:val="%1.%2"/>
+      <w:lvlJc w:val="left"/>
+      <w:pPr>
+        <w:ind w:left="360" w:hanging="360"/>
+      </w:pPr>
+      <w:rPr>
+        <w:rFonts w:hint="default"/>
+      </w:rPr>
+    </w:lvl>
+    <w:lvl w:ilvl="2">
+      <w:start w:val="1"/>
+      <w:numFmt w:val="decimal"/>
+      <w:lvlText w:val="%1.%2.%3"/>
+      <w:lvlJc w:val="left"/>
+      <w:pPr>
+        <w:ind w:left="720" w:hanging="720"/>
+      </w:pPr>
+      <w:rPr>
+        <w:rFonts w:hint="default"/>
+      </w:rPr>
+    </w:lvl>
+    <w:lvl w:ilvl="3">
+      <w:start w:val="1"/>
+      <w:numFmt w:val="decimal"/>
+      <w:lvlText w:val="%1.%2.%3.%4"/>
+      <w:lvlJc w:val="left"/>
+      <w:pPr>
+        <w:ind w:left="720" w:hanging="720"/>
+      </w:pPr>
+      <w:rPr>
+        <w:rFonts w:hint="default"/>
+      </w:rPr>
+    </w:lvl>
+    <w:lvl w:ilvl="4">
+      <w:start w:val="1"/>
+      <w:numFmt w:val="decimal"/>
+      <w:lvlText w:val="%1.%2.%3.%4.%5"/>
+      <w:lvlJc w:val="left"/>
+      <w:pPr>
+        <w:ind w:left="1080" w:hanging="1080"/>
+      </w:pPr>
+      <w:rPr>
+        <w:rFonts w:hint="default"/>
+      </w:rPr>
+    </w:lvl>
+    <w:lvl w:ilvl="5">
+      <w:start w:val="1"/>
+      <w:numFmt w:val="decimal"/>
+      <w:lvlText w:val="%1.%2.%3.%4.%5.%6"/>
+      <w:lvlJc w:val="left"/>
+      <w:pPr>
+        <w:ind w:left="1080" w:hanging="1080"/>
+      </w:pPr>
+      <w:rPr>
+        <w:rFonts w:hint="default"/>
+      </w:rPr>
+    </w:lvl>
+    <w:lvl w:ilvl="6">
+      <w:start w:val="1"/>
+      <w:numFmt w:val="decimal"/>
+      <w:lvlText w:val="%1.%2.%3.%4.%5.%6.%7"/>
+      <w:lvlJc w:val="left"/>
+      <w:pPr>
+        <w:ind w:left="1440" w:hanging="1440"/>
+      </w:pPr>
+      <w:rPr>
+        <w:rFonts w:hint="default"/>
+      </w:rPr>
+    </w:lvl>
+    <w:lvl w:ilvl="7">
+      <w:start w:val="1"/>
+      <w:numFmt w:val="decimal"/>
+      <w:lvlText w:val="%1.%2.%3.%4.%5.%6.%7.%8"/>
+      <w:lvlJc w:val="left"/>
+      <w:pPr>
+        <w:ind w:left="1800" w:hanging="1800"/>
+      </w:pPr>
+      <w:rPr>
+        <w:rFonts w:hint="default"/>
+      </w:rPr>
+    </w:lvl>
+    <w:lvl w:ilvl="8">
+      <w:start w:val="1"/>
+      <w:numFmt w:val="decimal"/>
+      <w:lvlText w:val="%1.%2.%3.%4.%5.%6.%7.%8.%9"/>
+      <w:lvlJc w:val="left"/>
+      <w:pPr>
+        <w:ind w:left="1800" w:hanging="1800"/>
+      </w:pPr>
+      <w:rPr>
+        <w:rFonts w:hint="default"/>
+      </w:rPr>
+    </w:lvl>
+  </w:abstractNum>
+  <w:abstractNum w:abstractNumId="15">
     <w:nsid w:val="4D92121F"/>
     <w:multiLevelType w:val="hybridMultilevel"/>
     <w:tmpl w:val="A89A9A40"/>
@@ -2172,7 +2992,354 @@
       </w:rPr>
     </w:lvl>
   </w:abstractNum>
-  <w:abstractNum w:abstractNumId="10">
+  <w:abstractNum w:abstractNumId="16">
+    <w:nsid w:val="50934E35"/>
+    <w:multiLevelType w:val="hybridMultilevel"/>
+    <w:tmpl w:val="CEC26800"/>
+    <w:lvl w:ilvl="0" w:tplc="04090001">
+      <w:start w:val="1"/>
+      <w:numFmt w:val="bullet"/>
+      <w:lvlText w:val=""/>
+      <w:lvlJc w:val="left"/>
+      <w:pPr>
+        <w:ind w:left="720" w:hanging="360"/>
+      </w:pPr>
+      <w:rPr>
+        <w:rFonts w:ascii="Symbol" w:hAnsi="Symbol" w:hint="default"/>
+      </w:rPr>
+    </w:lvl>
+    <w:lvl w:ilvl="1" w:tplc="04090003" w:tentative="1">
+      <w:start w:val="1"/>
+      <w:numFmt w:val="bullet"/>
+      <w:lvlText w:val="o"/>
+      <w:lvlJc w:val="left"/>
+      <w:pPr>
+        <w:ind w:left="1440" w:hanging="360"/>
+      </w:pPr>
+      <w:rPr>
+        <w:rFonts w:ascii="Courier New" w:hAnsi="Courier New" w:cs="Courier New" w:hint="default"/>
+      </w:rPr>
+    </w:lvl>
+    <w:lvl w:ilvl="2" w:tplc="04090005" w:tentative="1">
+      <w:start w:val="1"/>
+      <w:numFmt w:val="bullet"/>
+      <w:lvlText w:val=""/>
+      <w:lvlJc w:val="left"/>
+      <w:pPr>
+        <w:ind w:left="2160" w:hanging="360"/>
+      </w:pPr>
+      <w:rPr>
+        <w:rFonts w:ascii="Wingdings" w:hAnsi="Wingdings" w:hint="default"/>
+      </w:rPr>
+    </w:lvl>
+    <w:lvl w:ilvl="3" w:tplc="04090001" w:tentative="1">
+      <w:start w:val="1"/>
+      <w:numFmt w:val="bullet"/>
+      <w:lvlText w:val=""/>
+      <w:lvlJc w:val="left"/>
+      <w:pPr>
+        <w:ind w:left="2880" w:hanging="360"/>
+      </w:pPr>
+      <w:rPr>
+        <w:rFonts w:ascii="Symbol" w:hAnsi="Symbol" w:hint="default"/>
+      </w:rPr>
+    </w:lvl>
+    <w:lvl w:ilvl="4" w:tplc="04090003" w:tentative="1">
+      <w:start w:val="1"/>
+      <w:numFmt w:val="bullet"/>
+      <w:lvlText w:val="o"/>
+      <w:lvlJc w:val="left"/>
+      <w:pPr>
+        <w:ind w:left="3600" w:hanging="360"/>
+      </w:pPr>
+      <w:rPr>
+        <w:rFonts w:ascii="Courier New" w:hAnsi="Courier New" w:cs="Courier New" w:hint="default"/>
+      </w:rPr>
+    </w:lvl>
+    <w:lvl w:ilvl="5" w:tplc="04090005" w:tentative="1">
+      <w:start w:val="1"/>
+      <w:numFmt w:val="bullet"/>
+      <w:lvlText w:val=""/>
+      <w:lvlJc w:val="left"/>
+      <w:pPr>
+        <w:ind w:left="4320" w:hanging="360"/>
+      </w:pPr>
+      <w:rPr>
+        <w:rFonts w:ascii="Wingdings" w:hAnsi="Wingdings" w:hint="default"/>
+      </w:rPr>
+    </w:lvl>
+    <w:lvl w:ilvl="6" w:tplc="04090001" w:tentative="1">
+      <w:start w:val="1"/>
+      <w:numFmt w:val="bullet"/>
+      <w:lvlText w:val=""/>
+      <w:lvlJc w:val="left"/>
+      <w:pPr>
+        <w:ind w:left="5040" w:hanging="360"/>
+      </w:pPr>
+      <w:rPr>
+        <w:rFonts w:ascii="Symbol" w:hAnsi="Symbol" w:hint="default"/>
+      </w:rPr>
+    </w:lvl>
+    <w:lvl w:ilvl="7" w:tplc="04090003" w:tentative="1">
+      <w:start w:val="1"/>
+      <w:numFmt w:val="bullet"/>
+      <w:lvlText w:val="o"/>
+      <w:lvlJc w:val="left"/>
+      <w:pPr>
+        <w:ind w:left="5760" w:hanging="360"/>
+      </w:pPr>
+      <w:rPr>
+        <w:rFonts w:ascii="Courier New" w:hAnsi="Courier New" w:cs="Courier New" w:hint="default"/>
+      </w:rPr>
+    </w:lvl>
+    <w:lvl w:ilvl="8" w:tplc="04090005" w:tentative="1">
+      <w:start w:val="1"/>
+      <w:numFmt w:val="bullet"/>
+      <w:lvlText w:val=""/>
+      <w:lvlJc w:val="left"/>
+      <w:pPr>
+        <w:ind w:left="6480" w:hanging="360"/>
+      </w:pPr>
+      <w:rPr>
+        <w:rFonts w:ascii="Wingdings" w:hAnsi="Wingdings" w:hint="default"/>
+      </w:rPr>
+    </w:lvl>
+  </w:abstractNum>
+  <w:abstractNum w:abstractNumId="17">
+    <w:nsid w:val="50E35325"/>
+    <w:multiLevelType w:val="multilevel"/>
+    <w:tmpl w:val="158CE186"/>
+    <w:lvl w:ilvl="0">
+      <w:start w:val="1"/>
+      <w:numFmt w:val="decimal"/>
+      <w:lvlText w:val="%1."/>
+      <w:lvlJc w:val="left"/>
+      <w:pPr>
+        <w:ind w:left="360" w:hanging="360"/>
+      </w:pPr>
+      <w:rPr>
+        <w:rFonts w:hint="default"/>
+      </w:rPr>
+    </w:lvl>
+    <w:lvl w:ilvl="1">
+      <w:start w:val="3"/>
+      <w:numFmt w:val="decimal"/>
+      <w:isLgl/>
+      <w:lvlText w:val="%1.%2."/>
+      <w:lvlJc w:val="left"/>
+      <w:pPr>
+        <w:ind w:left="720" w:hanging="720"/>
+      </w:pPr>
+      <w:rPr>
+        <w:rFonts w:hint="default"/>
+      </w:rPr>
+    </w:lvl>
+    <w:lvl w:ilvl="2">
+      <w:start w:val="1"/>
+      <w:numFmt w:val="decimal"/>
+      <w:isLgl/>
+      <w:lvlText w:val="%1.%2.%3."/>
+      <w:lvlJc w:val="left"/>
+      <w:pPr>
+        <w:ind w:left="720" w:hanging="720"/>
+      </w:pPr>
+      <w:rPr>
+        <w:rFonts w:hint="default"/>
+      </w:rPr>
+    </w:lvl>
+    <w:lvl w:ilvl="3">
+      <w:start w:val="1"/>
+      <w:numFmt w:val="decimal"/>
+      <w:isLgl/>
+      <w:lvlText w:val="%1.%2.%3.%4."/>
+      <w:lvlJc w:val="left"/>
+      <w:pPr>
+        <w:ind w:left="1080" w:hanging="1080"/>
+      </w:pPr>
+      <w:rPr>
+        <w:rFonts w:hint="default"/>
+      </w:rPr>
+    </w:lvl>
+    <w:lvl w:ilvl="4">
+      <w:start w:val="1"/>
+      <w:numFmt w:val="decimal"/>
+      <w:isLgl/>
+      <w:lvlText w:val="%1.%2.%3.%4.%5."/>
+      <w:lvlJc w:val="left"/>
+      <w:pPr>
+        <w:ind w:left="1440" w:hanging="1440"/>
+      </w:pPr>
+      <w:rPr>
+        <w:rFonts w:hint="default"/>
+      </w:rPr>
+    </w:lvl>
+    <w:lvl w:ilvl="5">
+      <w:start w:val="1"/>
+      <w:numFmt w:val="decimal"/>
+      <w:isLgl/>
+      <w:lvlText w:val="%1.%2.%3.%4.%5.%6."/>
+      <w:lvlJc w:val="left"/>
+      <w:pPr>
+        <w:ind w:left="1440" w:hanging="1440"/>
+      </w:pPr>
+      <w:rPr>
+        <w:rFonts w:hint="default"/>
+      </w:rPr>
+    </w:lvl>
+    <w:lvl w:ilvl="6">
+      <w:start w:val="1"/>
+      <w:numFmt w:val="decimal"/>
+      <w:isLgl/>
+      <w:lvlText w:val="%1.%2.%3.%4.%5.%6.%7."/>
+      <w:lvlJc w:val="left"/>
+      <w:pPr>
+        <w:ind w:left="1800" w:hanging="1800"/>
+      </w:pPr>
+      <w:rPr>
+        <w:rFonts w:hint="default"/>
+      </w:rPr>
+    </w:lvl>
+    <w:lvl w:ilvl="7">
+      <w:start w:val="1"/>
+      <w:numFmt w:val="decimal"/>
+      <w:isLgl/>
+      <w:lvlText w:val="%1.%2.%3.%4.%5.%6.%7.%8."/>
+      <w:lvlJc w:val="left"/>
+      <w:pPr>
+        <w:ind w:left="1800" w:hanging="1800"/>
+      </w:pPr>
+      <w:rPr>
+        <w:rFonts w:hint="default"/>
+      </w:rPr>
+    </w:lvl>
+    <w:lvl w:ilvl="8">
+      <w:start w:val="1"/>
+      <w:numFmt w:val="decimal"/>
+      <w:isLgl/>
+      <w:lvlText w:val="%1.%2.%3.%4.%5.%6.%7.%8.%9."/>
+      <w:lvlJc w:val="left"/>
+      <w:pPr>
+        <w:ind w:left="2160" w:hanging="2160"/>
+      </w:pPr>
+      <w:rPr>
+        <w:rFonts w:hint="default"/>
+      </w:rPr>
+    </w:lvl>
+  </w:abstractNum>
+  <w:abstractNum w:abstractNumId="18">
+    <w:nsid w:val="573E1E4D"/>
+    <w:multiLevelType w:val="hybridMultilevel"/>
+    <w:tmpl w:val="66EE38E6"/>
+    <w:lvl w:ilvl="0" w:tplc="04090001">
+      <w:start w:val="1"/>
+      <w:numFmt w:val="bullet"/>
+      <w:lvlText w:val=""/>
+      <w:lvlJc w:val="left"/>
+      <w:pPr>
+        <w:ind w:left="720" w:hanging="360"/>
+      </w:pPr>
+      <w:rPr>
+        <w:rFonts w:ascii="Symbol" w:hAnsi="Symbol" w:hint="default"/>
+      </w:rPr>
+    </w:lvl>
+    <w:lvl w:ilvl="1" w:tplc="04090003" w:tentative="1">
+      <w:start w:val="1"/>
+      <w:numFmt w:val="bullet"/>
+      <w:lvlText w:val="o"/>
+      <w:lvlJc w:val="left"/>
+      <w:pPr>
+        <w:ind w:left="1440" w:hanging="360"/>
+      </w:pPr>
+      <w:rPr>
+        <w:rFonts w:ascii="Courier New" w:hAnsi="Courier New" w:cs="Courier New" w:hint="default"/>
+      </w:rPr>
+    </w:lvl>
+    <w:lvl w:ilvl="2" w:tplc="04090005" w:tentative="1">
+      <w:start w:val="1"/>
+      <w:numFmt w:val="bullet"/>
+      <w:lvlText w:val=""/>
+      <w:lvlJc w:val="left"/>
+      <w:pPr>
+        <w:ind w:left="2160" w:hanging="360"/>
+      </w:pPr>
+      <w:rPr>
+        <w:rFonts w:ascii="Wingdings" w:hAnsi="Wingdings" w:hint="default"/>
+      </w:rPr>
+    </w:lvl>
+    <w:lvl w:ilvl="3" w:tplc="04090001" w:tentative="1">
+      <w:start w:val="1"/>
+      <w:numFmt w:val="bullet"/>
+      <w:lvlText w:val=""/>
+      <w:lvlJc w:val="left"/>
+      <w:pPr>
+        <w:ind w:left="2880" w:hanging="360"/>
+      </w:pPr>
+      <w:rPr>
+        <w:rFonts w:ascii="Symbol" w:hAnsi="Symbol" w:hint="default"/>
+      </w:rPr>
+    </w:lvl>
+    <w:lvl w:ilvl="4" w:tplc="04090003" w:tentative="1">
+      <w:start w:val="1"/>
+      <w:numFmt w:val="bullet"/>
+      <w:lvlText w:val="o"/>
+      <w:lvlJc w:val="left"/>
+      <w:pPr>
+        <w:ind w:left="3600" w:hanging="360"/>
+      </w:pPr>
+      <w:rPr>
+        <w:rFonts w:ascii="Courier New" w:hAnsi="Courier New" w:cs="Courier New" w:hint="default"/>
+      </w:rPr>
+    </w:lvl>
+    <w:lvl w:ilvl="5" w:tplc="04090005" w:tentative="1">
+      <w:start w:val="1"/>
+      <w:numFmt w:val="bullet"/>
+      <w:lvlText w:val=""/>
+      <w:lvlJc w:val="left"/>
+      <w:pPr>
+        <w:ind w:left="4320" w:hanging="360"/>
+      </w:pPr>
+      <w:rPr>
+        <w:rFonts w:ascii="Wingdings" w:hAnsi="Wingdings" w:hint="default"/>
+      </w:rPr>
+    </w:lvl>
+    <w:lvl w:ilvl="6" w:tplc="04090001" w:tentative="1">
+      <w:start w:val="1"/>
+      <w:numFmt w:val="bullet"/>
+      <w:lvlText w:val=""/>
+      <w:lvlJc w:val="left"/>
+      <w:pPr>
+        <w:ind w:left="5040" w:hanging="360"/>
+      </w:pPr>
+      <w:rPr>
+        <w:rFonts w:ascii="Symbol" w:hAnsi="Symbol" w:hint="default"/>
+      </w:rPr>
+    </w:lvl>
+    <w:lvl w:ilvl="7" w:tplc="04090003" w:tentative="1">
+      <w:start w:val="1"/>
+      <w:numFmt w:val="bullet"/>
+      <w:lvlText w:val="o"/>
+      <w:lvlJc w:val="left"/>
+      <w:pPr>
+        <w:ind w:left="5760" w:hanging="360"/>
+      </w:pPr>
+      <w:rPr>
+        <w:rFonts w:ascii="Courier New" w:hAnsi="Courier New" w:cs="Courier New" w:hint="default"/>
+      </w:rPr>
+    </w:lvl>
+    <w:lvl w:ilvl="8" w:tplc="04090005" w:tentative="1">
+      <w:start w:val="1"/>
+      <w:numFmt w:val="bullet"/>
+      <w:lvlText w:val=""/>
+      <w:lvlJc w:val="left"/>
+      <w:pPr>
+        <w:ind w:left="6480" w:hanging="360"/>
+      </w:pPr>
+      <w:rPr>
+        <w:rFonts w:ascii="Wingdings" w:hAnsi="Wingdings" w:hint="default"/>
+      </w:rPr>
+    </w:lvl>
+  </w:abstractNum>
+  <w:abstractNum w:abstractNumId="19">
     <w:nsid w:val="5EC27748"/>
     <w:multiLevelType w:val="hybridMultilevel"/>
     <w:tmpl w:val="C5EEB0CA"/>
@@ -2286,25 +3453,25 @@
     </w:lvl>
   </w:abstractNum>
   <w:num w:numId="1">
-    <w:abstractNumId w:val="6"/>
+    <w:abstractNumId w:val="11"/>
   </w:num>
   <w:num w:numId="2">
-    <w:abstractNumId w:val="7"/>
+    <w:abstractNumId w:val="12"/>
   </w:num>
   <w:num w:numId="3">
-    <w:abstractNumId w:val="10"/>
+    <w:abstractNumId w:val="19"/>
   </w:num>
   <w:num w:numId="4">
-    <w:abstractNumId w:val="3"/>
+    <w:abstractNumId w:val="5"/>
   </w:num>
   <w:num w:numId="5">
-    <w:abstractNumId w:val="8"/>
+    <w:abstractNumId w:val="13"/>
   </w:num>
   <w:num w:numId="6">
-    <w:abstractNumId w:val="9"/>
+    <w:abstractNumId w:val="15"/>
   </w:num>
   <w:num w:numId="7">
-    <w:abstractNumId w:val="5"/>
+    <w:abstractNumId w:val="10"/>
   </w:num>
   <w:num w:numId="8">
     <w:abstractNumId w:val="1"/>
@@ -2316,7 +3483,34 @@
     <w:abstractNumId w:val="0"/>
   </w:num>
   <w:num w:numId="11">
+    <w:abstractNumId w:val="9"/>
+  </w:num>
+  <w:num w:numId="12">
+    <w:abstractNumId w:val="6"/>
+  </w:num>
+  <w:num w:numId="13">
+    <w:abstractNumId w:val="14"/>
+  </w:num>
+  <w:num w:numId="14">
+    <w:abstractNumId w:val="8"/>
+  </w:num>
+  <w:num w:numId="15">
     <w:abstractNumId w:val="4"/>
+  </w:num>
+  <w:num w:numId="16">
+    <w:abstractNumId w:val="17"/>
+  </w:num>
+  <w:num w:numId="17">
+    <w:abstractNumId w:val="7"/>
+  </w:num>
+  <w:num w:numId="18">
+    <w:abstractNumId w:val="3"/>
+  </w:num>
+  <w:num w:numId="19">
+    <w:abstractNumId w:val="18"/>
+  </w:num>
+  <w:num w:numId="20">
+    <w:abstractNumId w:val="16"/>
   </w:num>
 </w:numbering>
 </file>

</xml_diff>

<commit_message>
updated demo scxript with absoute url
</commit_message>
<xml_diff>
--- a/documents/publications/ELSeWeb-Demo-Script.docx
+++ b/documents/publications/ELSeWeb-Demo-Script.docx
@@ -971,7 +971,7 @@
       <w:r>
         <w:t xml:space="preserve"> to get session cookie (</w:t>
       </w:r>
-      <w:hyperlink r:id="rId15" w:tgtFrame="_blank" w:history="1">
+      <w:hyperlink r:id="rId15" w:history="1">
         <w:r>
           <w:rPr>
             <w:rStyle w:val="Hyperlink"/>
@@ -981,8 +981,13 @@
         </w:r>
       </w:hyperlink>
       <w:r>
+        <w:rPr>
+          <w:rFonts w:ascii="Calibri" w:hAnsi="Calibri"/>
+        </w:rPr>
         <w:t>)</w:t>
       </w:r>
+      <w:bookmarkStart w:id="0" w:name="_GoBack"/>
+      <w:bookmarkEnd w:id="0"/>
     </w:p>
     <w:p>
       <w:pPr>
@@ -1244,8 +1249,6 @@
       <w:r>
         <w:t xml:space="preserve"> automatically injects a payload extractor service between the EDAC data provider services and Lifemapper</w:t>
       </w:r>
-      <w:bookmarkStart w:id="0" w:name="_GoBack"/>
-      <w:bookmarkEnd w:id="0"/>
     </w:p>
     <w:sectPr>
       <w:pgSz w:w="12240" w:h="15840"/>

</xml_diff>

<commit_message>
new script includes provenance stuff
</commit_message>
<xml_diff>
--- a/documents/publications/ELSeWeb-Demo-Script.docx
+++ b/documents/publications/ELSeWeb-Demo-Script.docx
@@ -946,7 +946,18 @@
         </w:numPr>
       </w:pPr>
       <w:r>
-        <w:t>Running an Experiment</w:t>
+        <w:t>Running an</w:t>
+      </w:r>
+      <w:r>
+        <w:t xml:space="preserve"> </w:t>
+      </w:r>
+      <w:proofErr w:type="spellStart"/>
+      <w:r>
+        <w:t>ELSeWeb</w:t>
+      </w:r>
+      <w:proofErr w:type="spellEnd"/>
+      <w:r>
+        <w:t xml:space="preserve"> Experiment</w:t>
       </w:r>
     </w:p>
     <w:p>
@@ -986,8 +997,6 @@
         </w:rPr>
         <w:t>)</w:t>
       </w:r>
-      <w:bookmarkStart w:id="0" w:name="_GoBack"/>
-      <w:bookmarkEnd w:id="0"/>
     </w:p>
     <w:p>
       <w:pPr>
@@ -1101,153 +1110,227 @@
       </w:pPr>
       <w:r>
         <w:lastRenderedPageBreak/>
-        <w:t>Automated Composition</w:t>
-      </w:r>
-    </w:p>
-    <w:p>
-      <w:r>
-        <w:t xml:space="preserve">The path from EDAC data to </w:t>
+        <w:t>Viewing Provenance through Web-Probe</w:t>
+      </w:r>
+    </w:p>
+    <w:p>
+      <w:r>
+        <w:t xml:space="preserve">Due to the amount of automation (e.g., service discovery and invocation) in the </w:t>
       </w:r>
       <w:proofErr w:type="spellStart"/>
       <w:r>
+        <w:t>ELSeWeb</w:t>
+      </w:r>
+      <w:proofErr w:type="spellEnd"/>
+      <w:r>
+        <w:t xml:space="preserve"> system, scientists may need to scrutinize </w:t>
+      </w:r>
+      <w:proofErr w:type="spellStart"/>
+      <w:r>
         <w:t>Lifemapper</w:t>
       </w:r>
       <w:proofErr w:type="spellEnd"/>
       <w:r>
-        <w:t xml:space="preserve"> is not direct and requires some intermediate transformations of EDAC data before it can be consumed by </w:t>
-      </w:r>
-      <w:proofErr w:type="spellStart"/>
-      <w:r>
-        <w:t>Lifemapper</w:t>
-      </w:r>
-      <w:proofErr w:type="spellEnd"/>
-      <w:r>
-        <w:t>.</w:t>
-      </w:r>
-    </w:p>
-    <w:p>
-      <w:r>
-        <w:t>EDAC WCS data properties:</w:t>
-      </w:r>
-    </w:p>
-    <w:p>
-      <w:pPr>
-        <w:pStyle w:val="ListParagraph"/>
-        <w:numPr>
-          <w:ilvl w:val="0"/>
-          <w:numId w:val="19"/>
-        </w:numPr>
-      </w:pPr>
-      <w:r>
-        <w:t>WCS Data encoded as MIME Multipart Message</w:t>
-      </w:r>
-    </w:p>
-    <w:p>
-      <w:pPr>
-        <w:pStyle w:val="ListParagraph"/>
-        <w:numPr>
-          <w:ilvl w:val="0"/>
-          <w:numId w:val="19"/>
-        </w:numPr>
-      </w:pPr>
-      <w:r>
-        <w:t>XML Metadata + TIFF payload</w:t>
-      </w:r>
-    </w:p>
-    <w:p>
-      <w:pPr>
-        <w:pStyle w:val="ListParagraph"/>
-        <w:numPr>
-          <w:ilvl w:val="0"/>
-          <w:numId w:val="19"/>
-        </w:numPr>
-      </w:pPr>
-      <w:r>
-        <w:t>Binary data</w:t>
-      </w:r>
-    </w:p>
-    <w:p>
-      <w:proofErr w:type="spellStart"/>
-      <w:r>
-        <w:t>Lifemapper</w:t>
-      </w:r>
-      <w:proofErr w:type="spellEnd"/>
-      <w:r>
-        <w:t xml:space="preserve"> scenario data requirements:</w:t>
-      </w:r>
-    </w:p>
-    <w:p>
-      <w:pPr>
-        <w:pStyle w:val="ListParagraph"/>
-        <w:numPr>
-          <w:ilvl w:val="0"/>
-          <w:numId w:val="20"/>
-        </w:numPr>
-      </w:pPr>
-      <w:r>
-        <w:t>TIFF data passed by reference or value</w:t>
-      </w:r>
-    </w:p>
-    <w:p>
-      <w:r>
-        <w:t>Implications:</w:t>
-      </w:r>
-    </w:p>
-    <w:p>
-      <w:pPr>
-        <w:pStyle w:val="ListParagraph"/>
-        <w:numPr>
-          <w:ilvl w:val="0"/>
-          <w:numId w:val="20"/>
-        </w:numPr>
-      </w:pPr>
-      <w:r>
-        <w:t>EDAC WCS data must be passed through a service that first extracts the WCS response TIFF payload</w:t>
-      </w:r>
-    </w:p>
-    <w:p>
-      <w:pPr>
-        <w:pStyle w:val="ListParagraph"/>
-        <w:numPr>
-          <w:ilvl w:val="0"/>
-          <w:numId w:val="20"/>
-        </w:numPr>
-      </w:pPr>
-      <w:r>
-        <w:t xml:space="preserve">Based on the </w:t>
-      </w:r>
-      <w:proofErr w:type="spellStart"/>
-      <w:r>
-        <w:t>Lifemapper</w:t>
-      </w:r>
-      <w:proofErr w:type="spellEnd"/>
-      <w:r>
-        <w:t xml:space="preserve"> serv</w:t>
-      </w:r>
-      <w:r>
-        <w:t>ice ingestion requirements (</w:t>
+        <w:t xml:space="preserve"> model results though analyzing the </w:t>
+      </w:r>
+      <w:r>
+        <w:t>associated provenance.</w:t>
+      </w:r>
+    </w:p>
+    <w:p>
+      <w:r>
+        <w:t>Web-Probe (</w:t>
       </w:r>
       <w:hyperlink r:id="rId17" w:history="1">
         <w:r>
           <w:rPr>
             <w:rStyle w:val="Hyperlink"/>
           </w:rPr>
-          <w:t>https://raw.github.com/nicholasdelrio/ELSeWeb/master/documents/semantic-web/rdf/ontology/lifemapper-v2.owl</w:t>
+          <w:t>http://iw.cs.utep.e</w:t>
+        </w:r>
+        <w:r>
+          <w:rPr>
+            <w:rStyle w:val="Hyperlink"/>
+          </w:rPr>
+          <w:t>d</w:t>
+        </w:r>
+        <w:r>
+          <w:rPr>
+            <w:rStyle w:val="Hyperlink"/>
+          </w:rPr>
+          <w:t>u/Web-Probe</w:t>
         </w:r>
       </w:hyperlink>
       <w:r>
+        <w:t>) is a provenance visualization tool currently specialized for Proof Markup Provenance (PML2) (</w:t>
+      </w:r>
+      <w:hyperlink r:id="rId18" w:history="1">
+        <w:r>
+          <w:rPr>
+            <w:rStyle w:val="Hyperlink"/>
+          </w:rPr>
+          <w:t>http://inference-web.org/wiki/Main_Page</w:t>
+        </w:r>
+      </w:hyperlink>
+      <w:r>
+        <w:t xml:space="preserve">) but is rapidly being adapted to </w:t>
+      </w:r>
+      <w:proofErr w:type="spellStart"/>
+      <w:r>
+        <w:t>Prov</w:t>
+      </w:r>
+      <w:proofErr w:type="spellEnd"/>
+      <w:r>
+        <w:t xml:space="preserve"> (</w:t>
+      </w:r>
+      <w:hyperlink r:id="rId19" w:history="1">
+        <w:r>
+          <w:rPr>
+            <w:rStyle w:val="Hyperlink"/>
+          </w:rPr>
+          <w:t>http://www.w3.org/TR/prov-primer/</w:t>
+        </w:r>
+      </w:hyperlink>
+      <w:r>
+        <w:t xml:space="preserve">). The following procedure describes how to view an </w:t>
+      </w:r>
+      <w:proofErr w:type="spellStart"/>
+      <w:r>
+        <w:t>ELSeWeb</w:t>
+      </w:r>
+      <w:proofErr w:type="spellEnd"/>
+      <w:r>
+        <w:t xml:space="preserve"> PML2 provenance trace in Web-Probe.</w:t>
+      </w:r>
+    </w:p>
+    <w:p>
+      <w:pPr>
+        <w:pStyle w:val="ListParagraph"/>
+        <w:numPr>
+          <w:ilvl w:val="0"/>
+          <w:numId w:val="22"/>
+        </w:numPr>
+      </w:pPr>
+      <w:r>
+        <w:t xml:space="preserve">Copy the URI of an </w:t>
+      </w:r>
+      <w:proofErr w:type="spellStart"/>
+      <w:r>
+        <w:t>ELSeWeb</w:t>
+      </w:r>
+      <w:proofErr w:type="spellEnd"/>
+      <w:r>
+        <w:t xml:space="preserve"> provenance trace (</w:t>
+      </w:r>
+      <w:hyperlink r:id="rId20" w:history="1">
+        <w:r>
+          <w:rPr>
+            <w:rStyle w:val="Hyperlink"/>
+          </w:rPr>
+          <w:t>http://iw.cs.utep.edu:8080/visko-web/output/visko-query-05320572892703112.owl#query</w:t>
+        </w:r>
+      </w:hyperlink>
+      <w:r>
         <w:t>)</w:t>
       </w:r>
-      <w:r>
-        <w:t xml:space="preserve">, </w:t>
+    </w:p>
+    <w:p>
+      <w:pPr>
+        <w:pStyle w:val="ListParagraph"/>
+        <w:numPr>
+          <w:ilvl w:val="0"/>
+          <w:numId w:val="22"/>
+        </w:numPr>
+      </w:pPr>
+      <w:r>
+        <w:t xml:space="preserve">Navigate to </w:t>
+      </w:r>
+      <w:r>
+        <w:t>Web-Probe(</w:t>
+      </w:r>
+      <w:hyperlink r:id="rId21" w:history="1">
+        <w:r>
+          <w:rPr>
+            <w:rStyle w:val="Hyperlink"/>
+          </w:rPr>
+          <w:t>http://iw.cs.utep.edu/Web-Probe</w:t>
+        </w:r>
+      </w:hyperlink>
+      <w:r>
+        <w:t>)</w:t>
+      </w:r>
+    </w:p>
+    <w:p>
+      <w:pPr>
+        <w:pStyle w:val="ListParagraph"/>
+        <w:numPr>
+          <w:ilvl w:val="0"/>
+          <w:numId w:val="22"/>
+        </w:numPr>
+      </w:pPr>
+      <w:r>
+        <w:t>Paste the provenance URI in Web-Probe’s text field</w:t>
+      </w:r>
+    </w:p>
+    <w:p>
+      <w:pPr>
+        <w:pStyle w:val="ListParagraph"/>
+        <w:numPr>
+          <w:ilvl w:val="0"/>
+          <w:numId w:val="22"/>
+        </w:numPr>
+      </w:pPr>
+      <w:r>
+        <w:t>Click “Lookup”</w:t>
+      </w:r>
+    </w:p>
+    <w:p>
+      <w:pPr>
+        <w:pStyle w:val="ListParagraph"/>
+        <w:numPr>
+          <w:ilvl w:val="0"/>
+          <w:numId w:val="22"/>
+        </w:numPr>
+      </w:pPr>
+      <w:r>
+        <w:t xml:space="preserve">You will be presented with the SPARQL query that initiated the </w:t>
       </w:r>
       <w:proofErr w:type="spellStart"/>
       <w:r>
-        <w:t>cardioSHARE</w:t>
+        <w:t>ELSeWeb</w:t>
       </w:r>
       <w:proofErr w:type="spellEnd"/>
       <w:r>
-        <w:t xml:space="preserve"> automatically injects a payload extractor service between the EDAC data provider services and Lifemapper</w:t>
+        <w:t xml:space="preserve"> service composition.</w:t>
+      </w:r>
+    </w:p>
+    <w:p>
+      <w:pPr>
+        <w:pStyle w:val="ListParagraph"/>
+        <w:numPr>
+          <w:ilvl w:val="0"/>
+          <w:numId w:val="22"/>
+        </w:numPr>
+      </w:pPr>
+      <w:r>
+        <w:t>From there, you have access to the artifact that resulted from executing the service pipeline.</w:t>
+      </w:r>
+    </w:p>
+    <w:p>
+      <w:pPr>
+        <w:pStyle w:val="ListParagraph"/>
+        <w:numPr>
+          <w:ilvl w:val="0"/>
+          <w:numId w:val="22"/>
+        </w:numPr>
+      </w:pPr>
+      <w:r>
+        <w:t>If you click on the artifact square below the query, you are presented with a tree of the provenance trace. This tree-view is known as the “Global View” because you see the trace in its entirety.</w:t>
+      </w:r>
+      <w:bookmarkStart w:id="0" w:name="_GoBack"/>
+      <w:bookmarkEnd w:id="0"/>
+      <w:r>
+        <w:t xml:space="preserve"> </w:t>
       </w:r>
     </w:p>
     <w:sectPr>
@@ -2996,6 +3079,119 @@
     </w:lvl>
   </w:abstractNum>
   <w:abstractNum w:abstractNumId="16">
+    <w:nsid w:val="4E1D7FF3"/>
+    <w:multiLevelType w:val="multilevel"/>
+    <w:tmpl w:val="43266CC8"/>
+    <w:lvl w:ilvl="0">
+      <w:start w:val="1"/>
+      <w:numFmt w:val="decimal"/>
+      <w:lvlText w:val="%1."/>
+      <w:lvlJc w:val="left"/>
+      <w:pPr>
+        <w:ind w:left="1080" w:hanging="360"/>
+      </w:pPr>
+      <w:rPr>
+        <w:rFonts w:hint="default"/>
+      </w:rPr>
+    </w:lvl>
+    <w:lvl w:ilvl="1">
+      <w:start w:val="1"/>
+      <w:numFmt w:val="decimal"/>
+      <w:lvlText w:val="%1.%2"/>
+      <w:lvlJc w:val="left"/>
+      <w:pPr>
+        <w:ind w:left="1080" w:hanging="360"/>
+      </w:pPr>
+      <w:rPr>
+        <w:rFonts w:hint="default"/>
+      </w:rPr>
+    </w:lvl>
+    <w:lvl w:ilvl="2">
+      <w:start w:val="1"/>
+      <w:numFmt w:val="decimal"/>
+      <w:lvlText w:val="%1.%2.%3"/>
+      <w:lvlJc w:val="left"/>
+      <w:pPr>
+        <w:ind w:left="1440" w:hanging="720"/>
+      </w:pPr>
+      <w:rPr>
+        <w:rFonts w:hint="default"/>
+      </w:rPr>
+    </w:lvl>
+    <w:lvl w:ilvl="3">
+      <w:start w:val="1"/>
+      <w:numFmt w:val="decimal"/>
+      <w:lvlText w:val="%1.%2.%3.%4"/>
+      <w:lvlJc w:val="left"/>
+      <w:pPr>
+        <w:ind w:left="1440" w:hanging="720"/>
+      </w:pPr>
+      <w:rPr>
+        <w:rFonts w:hint="default"/>
+      </w:rPr>
+    </w:lvl>
+    <w:lvl w:ilvl="4">
+      <w:start w:val="1"/>
+      <w:numFmt w:val="decimal"/>
+      <w:lvlText w:val="%1.%2.%3.%4.%5"/>
+      <w:lvlJc w:val="left"/>
+      <w:pPr>
+        <w:ind w:left="1800" w:hanging="1080"/>
+      </w:pPr>
+      <w:rPr>
+        <w:rFonts w:hint="default"/>
+      </w:rPr>
+    </w:lvl>
+    <w:lvl w:ilvl="5">
+      <w:start w:val="1"/>
+      <w:numFmt w:val="decimal"/>
+      <w:lvlText w:val="%1.%2.%3.%4.%5.%6"/>
+      <w:lvlJc w:val="left"/>
+      <w:pPr>
+        <w:ind w:left="1800" w:hanging="1080"/>
+      </w:pPr>
+      <w:rPr>
+        <w:rFonts w:hint="default"/>
+      </w:rPr>
+    </w:lvl>
+    <w:lvl w:ilvl="6">
+      <w:start w:val="1"/>
+      <w:numFmt w:val="decimal"/>
+      <w:lvlText w:val="%1.%2.%3.%4.%5.%6.%7"/>
+      <w:lvlJc w:val="left"/>
+      <w:pPr>
+        <w:ind w:left="2160" w:hanging="1440"/>
+      </w:pPr>
+      <w:rPr>
+        <w:rFonts w:hint="default"/>
+      </w:rPr>
+    </w:lvl>
+    <w:lvl w:ilvl="7">
+      <w:start w:val="1"/>
+      <w:numFmt w:val="decimal"/>
+      <w:lvlText w:val="%1.%2.%3.%4.%5.%6.%7.%8"/>
+      <w:lvlJc w:val="left"/>
+      <w:pPr>
+        <w:ind w:left="2520" w:hanging="1800"/>
+      </w:pPr>
+      <w:rPr>
+        <w:rFonts w:hint="default"/>
+      </w:rPr>
+    </w:lvl>
+    <w:lvl w:ilvl="8">
+      <w:start w:val="1"/>
+      <w:numFmt w:val="decimal"/>
+      <w:lvlText w:val="%1.%2.%3.%4.%5.%6.%7.%8.%9"/>
+      <w:lvlJc w:val="left"/>
+      <w:pPr>
+        <w:ind w:left="2520" w:hanging="1800"/>
+      </w:pPr>
+      <w:rPr>
+        <w:rFonts w:hint="default"/>
+      </w:rPr>
+    </w:lvl>
+  </w:abstractNum>
+  <w:abstractNum w:abstractNumId="17">
     <w:nsid w:val="50934E35"/>
     <w:multiLevelType w:val="hybridMultilevel"/>
     <w:tmpl w:val="CEC26800"/>
@@ -3108,7 +3304,7 @@
       </w:rPr>
     </w:lvl>
   </w:abstractNum>
-  <w:abstractNum w:abstractNumId="17">
+  <w:abstractNum w:abstractNumId="18">
     <w:nsid w:val="50E35325"/>
     <w:multiLevelType w:val="multilevel"/>
     <w:tmpl w:val="158CE186"/>
@@ -3229,7 +3425,7 @@
       </w:rPr>
     </w:lvl>
   </w:abstractNum>
-  <w:abstractNum w:abstractNumId="18">
+  <w:abstractNum w:abstractNumId="19">
     <w:nsid w:val="573E1E4D"/>
     <w:multiLevelType w:val="hybridMultilevel"/>
     <w:tmpl w:val="66EE38E6"/>
@@ -3342,7 +3538,93 @@
       </w:rPr>
     </w:lvl>
   </w:abstractNum>
-  <w:abstractNum w:abstractNumId="19">
+  <w:abstractNum w:abstractNumId="20">
+    <w:nsid w:val="57540C4D"/>
+    <w:multiLevelType w:val="hybridMultilevel"/>
+    <w:tmpl w:val="47C81CA0"/>
+    <w:lvl w:ilvl="0" w:tplc="0409000F">
+      <w:start w:val="1"/>
+      <w:numFmt w:val="decimal"/>
+      <w:lvlText w:val="%1."/>
+      <w:lvlJc w:val="left"/>
+      <w:pPr>
+        <w:ind w:left="360" w:hanging="360"/>
+      </w:pPr>
+    </w:lvl>
+    <w:lvl w:ilvl="1" w:tplc="04090019" w:tentative="1">
+      <w:start w:val="1"/>
+      <w:numFmt w:val="lowerLetter"/>
+      <w:lvlText w:val="%2."/>
+      <w:lvlJc w:val="left"/>
+      <w:pPr>
+        <w:ind w:left="1080" w:hanging="360"/>
+      </w:pPr>
+    </w:lvl>
+    <w:lvl w:ilvl="2" w:tplc="0409001B" w:tentative="1">
+      <w:start w:val="1"/>
+      <w:numFmt w:val="lowerRoman"/>
+      <w:lvlText w:val="%3."/>
+      <w:lvlJc w:val="right"/>
+      <w:pPr>
+        <w:ind w:left="1800" w:hanging="180"/>
+      </w:pPr>
+    </w:lvl>
+    <w:lvl w:ilvl="3" w:tplc="0409000F" w:tentative="1">
+      <w:start w:val="1"/>
+      <w:numFmt w:val="decimal"/>
+      <w:lvlText w:val="%4."/>
+      <w:lvlJc w:val="left"/>
+      <w:pPr>
+        <w:ind w:left="2520" w:hanging="360"/>
+      </w:pPr>
+    </w:lvl>
+    <w:lvl w:ilvl="4" w:tplc="04090019" w:tentative="1">
+      <w:start w:val="1"/>
+      <w:numFmt w:val="lowerLetter"/>
+      <w:lvlText w:val="%5."/>
+      <w:lvlJc w:val="left"/>
+      <w:pPr>
+        <w:ind w:left="3240" w:hanging="360"/>
+      </w:pPr>
+    </w:lvl>
+    <w:lvl w:ilvl="5" w:tplc="0409001B" w:tentative="1">
+      <w:start w:val="1"/>
+      <w:numFmt w:val="lowerRoman"/>
+      <w:lvlText w:val="%6."/>
+      <w:lvlJc w:val="right"/>
+      <w:pPr>
+        <w:ind w:left="3960" w:hanging="180"/>
+      </w:pPr>
+    </w:lvl>
+    <w:lvl w:ilvl="6" w:tplc="0409000F" w:tentative="1">
+      <w:start w:val="1"/>
+      <w:numFmt w:val="decimal"/>
+      <w:lvlText w:val="%7."/>
+      <w:lvlJc w:val="left"/>
+      <w:pPr>
+        <w:ind w:left="4680" w:hanging="360"/>
+      </w:pPr>
+    </w:lvl>
+    <w:lvl w:ilvl="7" w:tplc="04090019" w:tentative="1">
+      <w:start w:val="1"/>
+      <w:numFmt w:val="lowerLetter"/>
+      <w:lvlText w:val="%8."/>
+      <w:lvlJc w:val="left"/>
+      <w:pPr>
+        <w:ind w:left="5400" w:hanging="360"/>
+      </w:pPr>
+    </w:lvl>
+    <w:lvl w:ilvl="8" w:tplc="0409001B" w:tentative="1">
+      <w:start w:val="1"/>
+      <w:numFmt w:val="lowerRoman"/>
+      <w:lvlText w:val="%9."/>
+      <w:lvlJc w:val="right"/>
+      <w:pPr>
+        <w:ind w:left="6120" w:hanging="180"/>
+      </w:pPr>
+    </w:lvl>
+  </w:abstractNum>
+  <w:abstractNum w:abstractNumId="21">
     <w:nsid w:val="5EC27748"/>
     <w:multiLevelType w:val="hybridMultilevel"/>
     <w:tmpl w:val="C5EEB0CA"/>
@@ -3462,7 +3744,7 @@
     <w:abstractNumId w:val="12"/>
   </w:num>
   <w:num w:numId="3">
-    <w:abstractNumId w:val="19"/>
+    <w:abstractNumId w:val="21"/>
   </w:num>
   <w:num w:numId="4">
     <w:abstractNumId w:val="5"/>
@@ -3501,7 +3783,7 @@
     <w:abstractNumId w:val="4"/>
   </w:num>
   <w:num w:numId="16">
-    <w:abstractNumId w:val="17"/>
+    <w:abstractNumId w:val="18"/>
   </w:num>
   <w:num w:numId="17">
     <w:abstractNumId w:val="7"/>
@@ -3510,9 +3792,15 @@
     <w:abstractNumId w:val="3"/>
   </w:num>
   <w:num w:numId="19">
-    <w:abstractNumId w:val="18"/>
+    <w:abstractNumId w:val="19"/>
   </w:num>
   <w:num w:numId="20">
+    <w:abstractNumId w:val="17"/>
+  </w:num>
+  <w:num w:numId="21">
+    <w:abstractNumId w:val="20"/>
+  </w:num>
+  <w:num w:numId="22">
     <w:abstractNumId w:val="16"/>
   </w:num>
 </w:numbering>

</xml_diff>

<commit_message>
added new version of script
</commit_message>
<xml_diff>
--- a/documents/publications/ELSeWeb-Demo-Script.docx
+++ b/documents/publications/ELSeWeb-Demo-Script.docx
@@ -809,6 +809,8 @@
           <w:numId w:val="6"/>
         </w:numPr>
       </w:pPr>
+      <w:bookmarkStart w:id="0" w:name="_GoBack"/>
+      <w:bookmarkEnd w:id="0"/>
       <w:r>
         <w:rPr>
           <w:b/>
@@ -894,11 +896,18 @@
       <w:r>
         <w:t xml:space="preserve"> (e.g., </w:t>
       </w:r>
+    </w:p>
+    <w:p>
+      <w:pPr>
+        <w:pStyle w:val="ListParagraph"/>
+      </w:pPr>
       <w:proofErr w:type="spellStart"/>
+      <w:proofErr w:type="gramStart"/>
       <w:r>
         <w:t>equivalentClass</w:t>
       </w:r>
       <w:proofErr w:type="spellEnd"/>
+      <w:proofErr w:type="gramEnd"/>
       <w:r>
         <w:t xml:space="preserve"> </w:t>
       </w:r>
@@ -908,7 +917,18 @@
       </w:r>
       <w:proofErr w:type="spellEnd"/>
       <w:r>
-        <w:t>)</w:t>
+        <w:t xml:space="preserve"> </w:t>
+      </w:r>
+      <w:r>
+        <w:t>and (</w:t>
+      </w:r>
+      <w:proofErr w:type="spellStart"/>
+      <w:r>
+        <w:t>hasSource</w:t>
+      </w:r>
+      <w:proofErr w:type="spellEnd"/>
+      <w:r>
+        <w:t xml:space="preserve"> value PRISM)</w:t>
       </w:r>
     </w:p>
     <w:p>
@@ -1146,19 +1166,7 @@
           <w:rPr>
             <w:rStyle w:val="Hyperlink"/>
           </w:rPr>
-          <w:t>http://iw.cs.utep.e</w:t>
-        </w:r>
-        <w:r>
-          <w:rPr>
-            <w:rStyle w:val="Hyperlink"/>
-          </w:rPr>
-          <w:t>d</w:t>
-        </w:r>
-        <w:r>
-          <w:rPr>
-            <w:rStyle w:val="Hyperlink"/>
-          </w:rPr>
-          <w:t>u/Web-Probe</w:t>
+          <w:t>http://iw.cs.utep.edu/Web-Probe</w:t>
         </w:r>
       </w:hyperlink>
       <w:r>
@@ -1222,7 +1230,7 @@
       <w:r>
         <w:t xml:space="preserve"> provenance trace (</w:t>
       </w:r>
-      <w:hyperlink r:id="rId20" w:history="1">
+      <w:hyperlink r:id="rId20" w:anchor="query" w:history="1">
         <w:r>
           <w:rPr>
             <w:rStyle w:val="Hyperlink"/>
@@ -1325,12 +1333,7 @@
         </w:numPr>
       </w:pPr>
       <w:r>
-        <w:t>If you click on the artifact square below the query, you are presented with a tree of the provenance trace. This tree-view is known as the “Global View” because you see the trace in its entirety.</w:t>
-      </w:r>
-      <w:bookmarkStart w:id="0" w:name="_GoBack"/>
-      <w:bookmarkEnd w:id="0"/>
-      <w:r>
-        <w:t xml:space="preserve"> </w:t>
+        <w:t xml:space="preserve">If you click on the artifact square below the query, you are presented with a tree of the provenance trace. This tree-view is known as the “Global View” because you see the trace in its entirety. </w:t>
       </w:r>
     </w:p>
     <w:sectPr>

</xml_diff>

<commit_message>
new script with updated constraints for region
</commit_message>
<xml_diff>
--- a/documents/publications/ELSeWeb-Demo-Script.docx
+++ b/documents/publications/ELSeWeb-Demo-Script.docx
@@ -670,7 +670,10 @@
         <w:t>Scenario Layers:</w:t>
       </w:r>
       <w:r>
-        <w:t xml:space="preserve"> any data that is sourced from MODIS and falls within a certain region (e.g., (</w:t>
+        <w:t xml:space="preserve"> any data that is sourced from MODIS and falls within a certain region (</w:t>
+      </w:r>
+      <w:r>
+        <w:t>e.g., (</w:t>
       </w:r>
       <w:proofErr w:type="spellStart"/>
       <w:r>
@@ -678,63 +681,78 @@
       </w:r>
       <w:proofErr w:type="spellEnd"/>
       <w:r>
+        <w:t xml:space="preserve"> some double</w:t>
+      </w:r>
+      <w:r>
+        <w:t>[&gt;= -108</w:t>
+      </w:r>
+      <w:r>
+        <w:t>.0</w:t>
+      </w:r>
+      <w:r>
+        <w:t>]</w:t>
+      </w:r>
+      <w:r>
+        <w:t>) and (</w:t>
+      </w:r>
+      <w:proofErr w:type="spellStart"/>
+      <w:r>
+        <w:t>hasLowerLatitude</w:t>
+      </w:r>
+      <w:proofErr w:type="spellEnd"/>
+      <w:r>
+        <w:t xml:space="preserve"> some double</w:t>
+      </w:r>
+      <w:r>
+        <w:t>[&gt;= 34</w:t>
+      </w:r>
+      <w:r>
+        <w:t>.0</w:t>
+      </w:r>
+      <w:r>
+        <w:t>])</w:t>
+      </w:r>
+      <w:r>
+        <w:t xml:space="preserve"> and (</w:t>
+      </w:r>
+      <w:proofErr w:type="spellStart"/>
+      <w:r>
+        <w:t>hasRightLongitude</w:t>
+      </w:r>
+      <w:proofErr w:type="spellEnd"/>
+      <w:r>
+        <w:t xml:space="preserve"> some double</w:t>
+      </w:r>
+      <w:r>
+        <w:t>[&lt;= -104</w:t>
+      </w:r>
+      <w:r>
+        <w:t>.0</w:t>
+      </w:r>
+      <w:r>
+        <w:t>]) and (</w:t>
+      </w:r>
+      <w:proofErr w:type="spellStart"/>
+      <w:r>
+        <w:t>hasUpperLatitude</w:t>
+      </w:r>
+      <w:proofErr w:type="spellEnd"/>
+      <w:r>
         <w:t xml:space="preserve"> some </w:t>
       </w:r>
-      <w:proofErr w:type="spellStart"/>
-      <w:r>
-        <w:t>int</w:t>
-      </w:r>
-      <w:proofErr w:type="spellEnd"/>
-      <w:r>
-        <w:t>[&gt;= -108]) and (</w:t>
-      </w:r>
-      <w:proofErr w:type="spellStart"/>
-      <w:r>
-        <w:t>hasLowerLatitude</w:t>
-      </w:r>
-      <w:proofErr w:type="spellEnd"/>
-      <w:r>
-        <w:t xml:space="preserve"> some </w:t>
-      </w:r>
-      <w:proofErr w:type="spellStart"/>
-      <w:r>
-        <w:t>int</w:t>
-      </w:r>
-      <w:proofErr w:type="spellEnd"/>
-      <w:r>
-        <w:t>[&gt;= 34]) and (</w:t>
-      </w:r>
-      <w:proofErr w:type="spellStart"/>
-      <w:r>
-        <w:t>hasRightLongitude</w:t>
-      </w:r>
-      <w:proofErr w:type="spellEnd"/>
-      <w:r>
-        <w:t xml:space="preserve"> some </w:t>
-      </w:r>
-      <w:proofErr w:type="spellStart"/>
-      <w:r>
-        <w:t>int</w:t>
-      </w:r>
-      <w:proofErr w:type="spellEnd"/>
-      <w:r>
-        <w:t>[&lt;= -104]) and (</w:t>
-      </w:r>
-      <w:proofErr w:type="spellStart"/>
-      <w:r>
-        <w:t>hasUpperLatitude</w:t>
-      </w:r>
-      <w:proofErr w:type="spellEnd"/>
-      <w:r>
-        <w:t xml:space="preserve"> some </w:t>
-      </w:r>
-      <w:proofErr w:type="spellStart"/>
-      <w:r>
-        <w:t>int</w:t>
-      </w:r>
-      <w:proofErr w:type="spellEnd"/>
-      <w:r>
-        <w:t>[&lt;= 39])and (</w:t>
+      <w:r>
+        <w:t>double</w:t>
+      </w:r>
+      <w:r>
+        <w:t>[&lt;= 39</w:t>
+      </w:r>
+      <w:r>
+        <w:t>.0</w:t>
+      </w:r>
+      <w:bookmarkStart w:id="0" w:name="_GoBack"/>
+      <w:bookmarkEnd w:id="0"/>
+      <w:r>
+        <w:t>])and (</w:t>
       </w:r>
       <w:proofErr w:type="spellStart"/>
       <w:r>
@@ -809,8 +827,6 @@
           <w:numId w:val="6"/>
         </w:numPr>
       </w:pPr>
-      <w:bookmarkStart w:id="0" w:name="_GoBack"/>
-      <w:bookmarkEnd w:id="0"/>
       <w:r>
         <w:rPr>
           <w:b/>
@@ -917,10 +933,7 @@
       </w:r>
       <w:proofErr w:type="spellEnd"/>
       <w:r>
-        <w:t xml:space="preserve"> </w:t>
-      </w:r>
-      <w:r>
-        <w:t>and (</w:t>
+        <w:t xml:space="preserve"> and (</w:t>
       </w:r>
       <w:proofErr w:type="spellStart"/>
       <w:r>

</xml_diff>